<commit_message>
unfinishied: last chapter ，thanks,future,summer of chapter etc
</commit_message>
<xml_diff>
--- a/需要继续处理的问题.docx
+++ b/需要继续处理的问题.docx
@@ -39,58 +39,58 @@
         </w:numPr>
         <w:ind w:firstLineChars="0"/>
         <w:rPr>
-          <w:highlight w:val="red"/>
-        </w:rPr>
-      </w:pPr>
-      <w:r>
-        <w:rPr>
-          <w:highlight w:val="red"/>
+          <w:highlight w:val="yellow"/>
+        </w:rPr>
+      </w:pPr>
+      <w:r>
+        <w:rPr>
+          <w:highlight w:val="yellow"/>
         </w:rPr>
         <w:t>为什么是对变更管理</w:t>
       </w:r>
       <w:r>
         <w:rPr>
           <w:rFonts w:hint="eastAsia"/>
-          <w:highlight w:val="red"/>
+          <w:highlight w:val="yellow"/>
         </w:rPr>
         <w:t>进行</w:t>
       </w:r>
       <w:r>
         <w:rPr>
-          <w:highlight w:val="red"/>
+          <w:highlight w:val="yellow"/>
         </w:rPr>
         <w:t>建模研究，</w:t>
       </w:r>
       <w:r>
         <w:rPr>
           <w:rFonts w:hint="eastAsia"/>
-          <w:highlight w:val="red"/>
+          <w:highlight w:val="yellow"/>
         </w:rPr>
         <w:t xml:space="preserve"> 要在</w:t>
       </w:r>
       <w:r>
         <w:rPr>
-          <w:highlight w:val="red"/>
+          <w:highlight w:val="yellow"/>
         </w:rPr>
         <w:t>哪里怎样说清楚，不然</w:t>
       </w:r>
       <w:r>
         <w:rPr>
           <w:rFonts w:hint="eastAsia"/>
-          <w:highlight w:val="red"/>
+          <w:highlight w:val="yellow"/>
         </w:rPr>
         <w:t>前后</w:t>
       </w:r>
       <w:r>
         <w:rPr>
-          <w:highlight w:val="red"/>
+          <w:highlight w:val="yellow"/>
         </w:rPr>
         <w:t>有些不</w:t>
       </w:r>
       <w:r>
         <w:rPr>
           <w:rFonts w:hint="eastAsia"/>
-          <w:highlight w:val="red"/>
+          <w:highlight w:val="yellow"/>
         </w:rPr>
         <w:t>通</w:t>
       </w:r>
@@ -142,14 +142,60 @@
         <w:rPr>
           <w:rFonts w:hint="eastAsia"/>
         </w:rPr>
-        <w:t xml:space="preserve">  （图已画</w:t>
-      </w:r>
-      <w:r>
-        <w:rPr>
-          <w:rFonts w:hint="eastAsia"/>
-          <w:highlight w:val="green"/>
-        </w:rPr>
-        <w:t>，如何表示或者关系）</w:t>
+        <w:t xml:space="preserve">  </w:t>
+      </w:r>
+      <w:r>
+        <w:rPr>
+          <w:rFonts w:hint="eastAsia"/>
+          <w:highlight w:val="green"/>
+        </w:rPr>
+        <w:t>（图已画，如何表示或者关系）</w:t>
+      </w:r>
+      <w:r>
+        <w:rPr>
+          <w:rFonts w:hint="eastAsia"/>
+          <w:highlight w:val="green"/>
+        </w:rPr>
+        <w:t>（小</w:t>
+      </w:r>
+      <w:r>
+        <w:rPr>
+          <w:highlight w:val="green"/>
+        </w:rPr>
+        <w:t>问题，</w:t>
+      </w:r>
+      <w:r>
+        <w:rPr>
+          <w:rFonts w:hint="eastAsia"/>
+          <w:highlight w:val="green"/>
+        </w:rPr>
+        <w:t>留</w:t>
+      </w:r>
+      <w:r>
+        <w:rPr>
+          <w:highlight w:val="green"/>
+        </w:rPr>
+        <w:t>待</w:t>
+      </w:r>
+      <w:r>
+        <w:rPr>
+          <w:rFonts w:hint="eastAsia"/>
+          <w:highlight w:val="green"/>
+        </w:rPr>
+        <w:t>问</w:t>
+      </w:r>
+      <w:r>
+        <w:rPr>
+          <w:highlight w:val="green"/>
+        </w:rPr>
+        <w:t>赵腾解决</w:t>
+      </w:r>
+      <w:r>
+        <w:rPr>
+          <w:rFonts w:hint="eastAsia"/>
+          <w:highlight w:val="green"/>
+        </w:rPr>
+        <w:t>）</w:t>
       </w:r>
     </w:p>
     <w:p>
@@ -198,6 +244,26 @@
         </w:rPr>
         <w:t>（需求变更部分按什么来处理）</w:t>
       </w:r>
+      <w:r>
+        <w:rPr>
+          <w:rFonts w:hint="eastAsia"/>
+          <w:highlight w:val="green"/>
+        </w:rPr>
+        <w:t>（暂时</w:t>
+      </w:r>
+      <w:r>
+        <w:rPr>
+          <w:highlight w:val="green"/>
+        </w:rPr>
+        <w:t>不考虑改</w:t>
+      </w:r>
+      <w:r>
+        <w:rPr>
+          <w:rFonts w:hint="eastAsia"/>
+          <w:highlight w:val="green"/>
+        </w:rPr>
+        <w:t>）</w:t>
+      </w:r>
     </w:p>
     <w:p>
       <w:pPr>
@@ -207,24 +273,74 @@
           <w:numId w:val="1"/>
         </w:numPr>
         <w:ind w:firstLineChars="0"/>
-      </w:pPr>
-      <w:r>
-        <w:rPr>
-          <w:rFonts w:hint="eastAsia"/>
-        </w:rPr>
-        <w:t>内容</w:t>
-      </w:r>
-      <w:r>
-        <w:t>审查的具体</w:t>
-      </w:r>
-      <w:r>
-        <w:rPr>
-          <w:rFonts w:hint="eastAsia"/>
-        </w:rPr>
-        <w:t xml:space="preserve"> 需要 一个</w:t>
-      </w:r>
-      <w:r>
-        <w:t>图来说明</w:t>
+        <w:rPr>
+          <w:highlight w:val="green"/>
+        </w:rPr>
+      </w:pPr>
+      <w:r>
+        <w:rPr>
+          <w:rFonts w:hint="eastAsia"/>
+          <w:highlight w:val="green"/>
+        </w:rPr>
+        <w:t>整个模型是不是</w:t>
+      </w:r>
+      <w:r>
+        <w:rPr>
+          <w:highlight w:val="green"/>
+        </w:rPr>
+        <w:t>要起个名字</w:t>
+      </w:r>
+      <w:r>
+        <w:rPr>
+          <w:rFonts w:hint="eastAsia"/>
+          <w:highlight w:val="green"/>
+        </w:rPr>
+        <w:t>(不准备</w:t>
+      </w:r>
+      <w:r>
+        <w:rPr>
+          <w:highlight w:val="green"/>
+        </w:rPr>
+        <w:t>起</w:t>
+      </w:r>
+      <w:r>
+        <w:rPr>
+          <w:rFonts w:hint="eastAsia"/>
+          <w:highlight w:val="green"/>
+        </w:rPr>
+        <w:t>了)</w:t>
+      </w:r>
+      <w:r>
+        <w:rPr>
+          <w:highlight w:val="green"/>
+        </w:rPr>
+        <w:t xml:space="preserve"> </w:t>
+      </w:r>
+      <w:r>
+        <w:rPr>
+          <w:rFonts w:hint="eastAsia"/>
+          <w:highlight w:val="yellow"/>
+        </w:rPr>
+        <w:t>准备</w:t>
+      </w:r>
+      <w:r>
+        <w:rPr>
+          <w:highlight w:val="yellow"/>
+        </w:rPr>
+        <w:t>给相似</w:t>
+      </w:r>
+      <w:r>
+        <w:rPr>
+          <w:rFonts w:hint="eastAsia"/>
+          <w:highlight w:val="yellow"/>
+        </w:rPr>
+        <w:t>度</w:t>
+      </w:r>
+      <w:r>
+        <w:rPr>
+          <w:highlight w:val="yellow"/>
+        </w:rPr>
+        <w:t>算法起个名字</w:t>
       </w:r>
     </w:p>
     <w:p>
@@ -240,19 +356,19 @@
         <w:rPr>
           <w:rFonts w:hint="eastAsia"/>
         </w:rPr>
-        <w:t>4.4.4节 学习</w:t>
-      </w:r>
-      <w:r>
-        <w:t>排序算法需要重新改</w:t>
-      </w:r>
-      <w:r>
-        <w:rPr>
-          <w:rFonts w:hint="eastAsia"/>
-        </w:rPr>
-        <w:t>、</w:t>
-      </w:r>
-      <w:r>
-        <w:t>缩写</w:t>
+        <w:t>内容</w:t>
+      </w:r>
+      <w:r>
+        <w:t>审查的具体</w:t>
+      </w:r>
+      <w:r>
+        <w:rPr>
+          <w:rFonts w:hint="eastAsia"/>
+        </w:rPr>
+        <w:t xml:space="preserve"> 需要 一个</w:t>
+      </w:r>
+      <w:r>
+        <w:t>图来说明</w:t>
       </w:r>
     </w:p>
     <w:p>
@@ -263,52 +379,545 @@
           <w:numId w:val="1"/>
         </w:numPr>
         <w:ind w:firstLineChars="0"/>
-        <w:rPr>
-          <w:highlight w:val="magenta"/>
-        </w:rPr>
-      </w:pPr>
-      <w:r>
-        <w:rPr>
-          <w:rFonts w:hint="eastAsia"/>
-          <w:highlight w:val="magenta"/>
+      </w:pPr>
+      <w:r>
+        <w:rPr>
+          <w:rFonts w:hint="eastAsia"/>
+        </w:rPr>
+        <w:t>4.4.4节 学习</w:t>
+      </w:r>
+      <w:r>
+        <w:t>排序算法需要重新改</w:t>
+      </w:r>
+      <w:r>
+        <w:rPr>
+          <w:rFonts w:hint="eastAsia"/>
+        </w:rPr>
+        <w:t>、</w:t>
+      </w:r>
+      <w:r>
+        <w:t>缩写</w:t>
+      </w:r>
+    </w:p>
+    <w:p>
+      <w:pPr>
+        <w:pStyle w:val="a7"/>
+        <w:numPr>
+          <w:ilvl w:val="0"/>
+          <w:numId w:val="1"/>
+        </w:numPr>
+        <w:ind w:firstLineChars="0"/>
+      </w:pPr>
+      <w:r>
+        <w:rPr>
+          <w:rFonts w:hint="eastAsia"/>
         </w:rPr>
         <w:t>算法</w:t>
       </w:r>
       <w:r>
-        <w:rPr>
-          <w:highlight w:val="magenta"/>
-        </w:rPr>
         <w:t>的模型验证需要把排序算法的部分加进去。</w:t>
       </w:r>
     </w:p>
     <w:p>
-      <w:pPr>
-        <w:rPr>
-          <w:highlight w:val="green"/>
-        </w:rPr>
-      </w:pPr>
-    </w:p>
-    <w:p>
-      <w:pPr>
-        <w:rPr>
-          <w:highlight w:val="cyan"/>
-        </w:rPr>
-      </w:pPr>
-      <w:r>
-        <w:rPr>
-          <w:rFonts w:hint="eastAsia"/>
-          <w:highlight w:val="cyan"/>
-        </w:rPr>
-        <w:t>各章</w:t>
-      </w:r>
-      <w:r>
-        <w:rPr>
-          <w:highlight w:val="cyan"/>
-        </w:rPr>
-        <w:t>还缺少开头结尾的内容</w:t>
-      </w:r>
+      <w:r>
+        <w:rPr>
+          <w:rFonts w:hint="eastAsia"/>
+        </w:rPr>
+        <w:t>研究</w:t>
+      </w:r>
+      <w:r>
+        <w:t>目标和研究内容没写</w:t>
+      </w:r>
+    </w:p>
+    <w:p>
+      <w:pPr>
+        <w:rPr>
+          <w:highlight w:val="cyan"/>
+        </w:rPr>
+      </w:pPr>
+      <w:r>
+        <w:rPr>
+          <w:rFonts w:hint="eastAsia"/>
+        </w:rPr>
+        <w:t>配置管理</w:t>
+      </w:r>
+      <w:r>
+        <w:t>过程</w:t>
+      </w:r>
+      <w:r>
+        <w:rPr>
+          <w:rFonts w:hint="eastAsia"/>
+        </w:rPr>
+        <w:t>的</w:t>
+      </w:r>
+      <w:r>
+        <w:t>概念需要重新</w:t>
+      </w:r>
+      <w:r>
+        <w:rPr>
+          <w:rFonts w:hint="eastAsia"/>
+        </w:rPr>
+        <w:t>组</w:t>
+      </w:r>
+      <w:r>
+        <w:rPr>
+          <w:rFonts w:hint="eastAsia"/>
+          <w:highlight w:val="cyan"/>
+        </w:rPr>
+        <w:t>织</w:t>
+      </w:r>
+    </w:p>
+    <w:p>
+      <w:pPr>
+        <w:rPr>
+          <w:highlight w:val="green"/>
+        </w:rPr>
+      </w:pPr>
+    </w:p>
+    <w:p>
+      <w:pPr>
+        <w:rPr>
+          <w:highlight w:val="cyan"/>
+        </w:rPr>
+      </w:pPr>
+      <w:r>
+        <w:rPr>
+          <w:rFonts w:hint="eastAsia"/>
+          <w:highlight w:val="cyan"/>
+        </w:rPr>
+        <w:t>论文</w:t>
+      </w:r>
+      <w:r>
+        <w:rPr>
+          <w:highlight w:val="cyan"/>
+        </w:rPr>
+        <w:t>组织</w:t>
+      </w:r>
+      <w:r>
+        <w:rPr>
+          <w:rFonts w:hint="eastAsia"/>
+          <w:highlight w:val="cyan"/>
+        </w:rPr>
+        <w:t>结构</w:t>
+      </w:r>
+      <w:r>
+        <w:rPr>
+          <w:highlight w:val="cyan"/>
+        </w:rPr>
+        <w:t>没写</w:t>
+      </w:r>
+    </w:p>
+    <w:p>
+      <w:pPr>
+        <w:rPr>
+          <w:highlight w:val="yellow"/>
+        </w:rPr>
+      </w:pPr>
       <w:bookmarkStart w:id="0" w:name="_GoBack"/>
       <w:bookmarkEnd w:id="0"/>
+    </w:p>
+    <w:p>
+      <w:pPr>
+        <w:rPr>
+          <w:rFonts w:hint="eastAsia"/>
+          <w:highlight w:val="yellow"/>
+        </w:rPr>
+      </w:pPr>
+    </w:p>
+    <w:p>
+      <w:pPr>
+        <w:rPr>
+          <w:highlight w:val="yellow"/>
+        </w:rPr>
+      </w:pPr>
+      <w:r>
+        <w:rPr>
+          <w:rFonts w:hint="eastAsia"/>
+          <w:highlight w:val="yellow"/>
+        </w:rPr>
+        <w:t>第二章总结</w:t>
+      </w:r>
+      <w:r>
+        <w:rPr>
+          <w:highlight w:val="yellow"/>
+        </w:rPr>
+        <w:t>没写</w:t>
+      </w:r>
+    </w:p>
+    <w:p>
+      <w:pPr>
+        <w:rPr>
+          <w:highlight w:val="yellow"/>
+        </w:rPr>
+      </w:pPr>
+      <w:r>
+        <w:rPr>
+          <w:rFonts w:hint="eastAsia"/>
+          <w:highlight w:val="yellow"/>
+        </w:rPr>
+        <w:t>3.3节</w:t>
+      </w:r>
+      <w:r>
+        <w:rPr>
+          <w:highlight w:val="yellow"/>
+        </w:rPr>
+        <w:t>开头缺东西</w:t>
+      </w:r>
+      <w:r>
+        <w:rPr>
+          <w:rFonts w:hint="eastAsia"/>
+          <w:highlight w:val="yellow"/>
+        </w:rPr>
+        <w:t xml:space="preserve"> </w:t>
+      </w:r>
+      <w:r>
+        <w:rPr>
+          <w:highlight w:val="yellow"/>
+        </w:rPr>
+        <w:t xml:space="preserve">            </w:t>
+      </w:r>
+      <w:r>
+        <w:rPr>
+          <w:rFonts w:hint="eastAsia"/>
+          <w:highlight w:val="yellow"/>
+        </w:rPr>
+        <w:t>第三章</w:t>
+      </w:r>
+      <w:r>
+        <w:rPr>
+          <w:highlight w:val="yellow"/>
+        </w:rPr>
+        <w:t>总结没写</w:t>
+      </w:r>
+    </w:p>
+    <w:p>
+      <w:pPr>
+        <w:rPr>
+          <w:highlight w:val="yellow"/>
+        </w:rPr>
+      </w:pPr>
+      <w:r>
+        <w:rPr>
+          <w:rFonts w:hint="eastAsia"/>
+          <w:highlight w:val="yellow"/>
+        </w:rPr>
+        <w:t>第四章</w:t>
+      </w:r>
+      <w:r>
+        <w:rPr>
+          <w:highlight w:val="yellow"/>
+        </w:rPr>
+        <w:t>开头模型的名字没写</w:t>
+      </w:r>
+      <w:r>
+        <w:rPr>
+          <w:rFonts w:hint="eastAsia"/>
+          <w:highlight w:val="yellow"/>
+        </w:rPr>
+        <w:t xml:space="preserve"> </w:t>
+      </w:r>
+      <w:r>
+        <w:rPr>
+          <w:highlight w:val="yellow"/>
+        </w:rPr>
+        <w:t xml:space="preserve">    </w:t>
+      </w:r>
+      <w:r>
+        <w:rPr>
+          <w:rFonts w:hint="eastAsia"/>
+          <w:highlight w:val="yellow"/>
+        </w:rPr>
+        <w:t>第</w:t>
+      </w:r>
+      <w:r>
+        <w:rPr>
+          <w:highlight w:val="yellow"/>
+        </w:rPr>
+        <w:t>四章总结没写</w:t>
+      </w:r>
+    </w:p>
+    <w:p>
+      <w:pPr>
+        <w:rPr>
+          <w:highlight w:val="yellow"/>
+        </w:rPr>
+      </w:pPr>
+      <w:r>
+        <w:rPr>
+          <w:rFonts w:hint="eastAsia"/>
+          <w:highlight w:val="yellow"/>
+        </w:rPr>
+        <w:t>第五章</w:t>
+      </w:r>
+      <w:r>
+        <w:rPr>
+          <w:highlight w:val="yellow"/>
+        </w:rPr>
+        <w:t>最后的表没有改</w:t>
+      </w:r>
+      <w:r>
+        <w:rPr>
+          <w:rFonts w:hint="eastAsia"/>
+          <w:highlight w:val="yellow"/>
+        </w:rPr>
+        <w:t xml:space="preserve"> </w:t>
+      </w:r>
+      <w:r>
+        <w:rPr>
+          <w:highlight w:val="yellow"/>
+        </w:rPr>
+        <w:t xml:space="preserve">  </w:t>
+      </w:r>
+      <w:r>
+        <w:rPr>
+          <w:rFonts w:hint="eastAsia"/>
+          <w:highlight w:val="yellow"/>
+        </w:rPr>
+        <w:t xml:space="preserve"> </w:t>
+      </w:r>
+      <w:r>
+        <w:rPr>
+          <w:highlight w:val="yellow"/>
+        </w:rPr>
+        <w:t xml:space="preserve">         </w:t>
+      </w:r>
+      <w:r>
+        <w:rPr>
+          <w:rFonts w:hint="eastAsia"/>
+          <w:highlight w:val="yellow"/>
+        </w:rPr>
+        <w:t>第五章总结</w:t>
+      </w:r>
+      <w:r>
+        <w:rPr>
+          <w:highlight w:val="yellow"/>
+        </w:rPr>
+        <w:t>没写</w:t>
+      </w:r>
+    </w:p>
+    <w:p>
+      <w:pPr>
+        <w:rPr>
+          <w:rFonts w:hint="eastAsia"/>
+          <w:highlight w:val="yellow"/>
+        </w:rPr>
+      </w:pPr>
+      <w:r>
+        <w:rPr>
+          <w:highlight w:val="yellow"/>
+        </w:rPr>
+        <w:tab/>
+      </w:r>
+    </w:p>
+    <w:p>
+      <w:pPr>
+        <w:rPr>
+          <w:highlight w:val="cyan"/>
+        </w:rPr>
+      </w:pPr>
+    </w:p>
+    <w:p>
+      <w:pPr>
+        <w:rPr>
+          <w:highlight w:val="cyan"/>
+        </w:rPr>
+      </w:pPr>
+    </w:p>
+    <w:p>
+      <w:pPr>
+        <w:rPr>
+          <w:highlight w:val="cyan"/>
+        </w:rPr>
+      </w:pPr>
+    </w:p>
+    <w:p>
+      <w:pPr>
+        <w:rPr>
+          <w:highlight w:val="yellow"/>
+        </w:rPr>
+      </w:pPr>
+    </w:p>
+    <w:p>
+      <w:pPr>
+        <w:rPr>
+          <w:highlight w:val="red"/>
+        </w:rPr>
+      </w:pPr>
+      <w:r>
+        <w:rPr>
+          <w:rFonts w:hint="eastAsia"/>
+          <w:highlight w:val="red"/>
+        </w:rPr>
+        <w:t>程序那一章</w:t>
+      </w:r>
+      <w:r>
+        <w:rPr>
+          <w:highlight w:val="red"/>
+        </w:rPr>
+        <w:t>还整个没有弄</w:t>
+      </w:r>
+    </w:p>
+    <w:p>
+      <w:pPr>
+        <w:rPr>
+          <w:highlight w:val="yellow"/>
+        </w:rPr>
+      </w:pPr>
+    </w:p>
+    <w:p>
+      <w:pPr>
+        <w:rPr>
+          <w:highlight w:val="yellow"/>
+        </w:rPr>
+      </w:pPr>
+    </w:p>
+    <w:p>
+      <w:pPr>
+        <w:rPr>
+          <w:highlight w:val="cyan"/>
+        </w:rPr>
+      </w:pPr>
+      <w:r>
+        <w:rPr>
+          <w:rFonts w:hint="eastAsia"/>
+          <w:highlight w:val="cyan"/>
+        </w:rPr>
+        <w:t>摘要</w:t>
+      </w:r>
+      <w:r>
+        <w:rPr>
+          <w:highlight w:val="cyan"/>
+        </w:rPr>
+        <w:t>英文还没有写）</w:t>
+      </w:r>
+    </w:p>
+    <w:p>
+      <w:pPr>
+        <w:rPr>
+          <w:highlight w:val="cyan"/>
+        </w:rPr>
+      </w:pPr>
+    </w:p>
+    <w:p>
+      <w:pPr>
+        <w:rPr>
+          <w:highlight w:val="cyan"/>
+        </w:rPr>
+      </w:pPr>
+      <w:r>
+        <w:rPr>
+          <w:rFonts w:hint="eastAsia"/>
+          <w:highlight w:val="cyan"/>
+        </w:rPr>
+        <w:t>总结</w:t>
+      </w:r>
+      <w:r>
+        <w:rPr>
+          <w:highlight w:val="cyan"/>
+        </w:rPr>
+        <w:t>与展望没写</w:t>
+      </w:r>
+    </w:p>
+    <w:p>
+      <w:pPr>
+        <w:rPr>
+          <w:highlight w:val="cyan"/>
+        </w:rPr>
+      </w:pPr>
+    </w:p>
+    <w:p>
+      <w:pPr>
+        <w:rPr>
+          <w:highlight w:val="cyan"/>
+        </w:rPr>
+      </w:pPr>
+      <w:r>
+        <w:rPr>
+          <w:rFonts w:hint="eastAsia"/>
+          <w:highlight w:val="cyan"/>
+        </w:rPr>
+        <w:t>致谢</w:t>
+      </w:r>
+      <w:r>
+        <w:rPr>
+          <w:highlight w:val="cyan"/>
+        </w:rPr>
+        <w:t>没写</w:t>
+      </w:r>
+    </w:p>
+    <w:p>
+      <w:pPr>
+        <w:rPr>
+          <w:highlight w:val="cyan"/>
+        </w:rPr>
+      </w:pPr>
+    </w:p>
+    <w:p>
+      <w:pPr>
+        <w:rPr>
+          <w:highlight w:val="cyan"/>
+        </w:rPr>
+      </w:pPr>
+      <w:r>
+        <w:rPr>
+          <w:rFonts w:hint="eastAsia"/>
+          <w:highlight w:val="cyan"/>
+        </w:rPr>
+        <w:t>图</w:t>
+      </w:r>
+      <w:r>
+        <w:rPr>
+          <w:highlight w:val="cyan"/>
+        </w:rPr>
+        <w:t>、表</w:t>
+      </w:r>
+      <w:r>
+        <w:rPr>
+          <w:rFonts w:hint="eastAsia"/>
+          <w:highlight w:val="cyan"/>
+        </w:rPr>
+        <w:t>没</w:t>
+      </w:r>
+      <w:r>
+        <w:rPr>
+          <w:highlight w:val="cyan"/>
+        </w:rPr>
+        <w:t>整理</w:t>
+      </w:r>
+    </w:p>
+    <w:p>
+      <w:pPr>
+        <w:rPr>
+          <w:highlight w:val="cyan"/>
+        </w:rPr>
+      </w:pPr>
+    </w:p>
+    <w:p>
+      <w:pPr>
+        <w:rPr>
+          <w:highlight w:val="cyan"/>
+        </w:rPr>
+      </w:pPr>
+      <w:r>
+        <w:rPr>
+          <w:rFonts w:hint="eastAsia"/>
+          <w:highlight w:val="cyan"/>
+        </w:rPr>
+        <w:t>参考</w:t>
+      </w:r>
+      <w:r>
+        <w:rPr>
+          <w:highlight w:val="cyan"/>
+        </w:rPr>
+        <w:t>文献没整理</w:t>
+      </w:r>
+    </w:p>
+    <w:p>
+      <w:pPr>
+        <w:rPr>
+          <w:highlight w:val="cyan"/>
+        </w:rPr>
+      </w:pPr>
     </w:p>
     <w:sectPr>
       <w:pgSz w:w="11906" w:h="16838"/>

</xml_diff>